<commit_message>
Adiciona marcadores as perguntas
</commit_message>
<xml_diff>
--- a/Apêndices/Apêndice E (Entrevista).docx
+++ b/Apêndices/Apêndice E (Entrevista).docx
@@ -89,431 +89,525 @@
         <w:t>rcade</w:t>
       </w:r>
       <w:r>
-        <w:t>, dos fliperamas, onde qu</w:t>
-      </w:r>
+        <w:t>, dos fliperamas, onde qualquer um pode jogar, em pouco tempo, ou seja, partidas rápidas e sem compromisso.</w:t>
+      </w:r>
+    </w:p>
+    <w:p/>
+    <w:p>
+      <w:pPr>
+        <w:pStyle w:val="PargrafodaLista"/>
+        <w:numPr>
+          <w:ilvl w:val="0"/>
+          <w:numId w:val="2"/>
+        </w:numPr>
+        <w:rPr>
+          <w:rStyle w:val="Forte"/>
+        </w:rPr>
+      </w:pPr>
+      <w:r>
+        <w:rPr>
+          <w:rStyle w:val="Forte"/>
+        </w:rPr>
+        <w:t>Como o jogo deve ser basicamente?</w:t>
+      </w:r>
+    </w:p>
+    <w:p>
+      <w:r>
+        <w:t>Ser de rolagem vert</w:t>
+      </w:r>
+      <w:r>
+        <w:t xml:space="preserve">ical, ao estilo do antigo jogo </w:t>
+      </w:r>
+      <w:r>
+        <w:rPr>
+          <w:i/>
+        </w:rPr>
+        <w:t xml:space="preserve">Space </w:t>
+      </w:r>
+      <w:proofErr w:type="spellStart"/>
+      <w:r>
+        <w:rPr>
+          <w:i/>
+        </w:rPr>
+        <w:t>Invaders</w:t>
+      </w:r>
+      <w:proofErr w:type="spellEnd"/>
+      <w:r>
+        <w:t>.</w:t>
+      </w:r>
+    </w:p>
+    <w:p/>
+    <w:p>
+      <w:pPr>
+        <w:pStyle w:val="PargrafodaLista"/>
+        <w:numPr>
+          <w:ilvl w:val="0"/>
+          <w:numId w:val="2"/>
+        </w:numPr>
+        <w:rPr>
+          <w:rStyle w:val="Forte"/>
+        </w:rPr>
+      </w:pPr>
+      <w:r>
+        <w:rPr>
+          <w:rStyle w:val="Forte"/>
+        </w:rPr>
+        <w:t xml:space="preserve">O que se espera relacionado </w:t>
+      </w:r>
+      <w:proofErr w:type="gramStart"/>
+      <w:r>
+        <w:rPr>
+          <w:rStyle w:val="Forte"/>
+        </w:rPr>
+        <w:t>a</w:t>
+      </w:r>
+      <w:proofErr w:type="gramEnd"/>
+      <w:r>
+        <w:rPr>
+          <w:rStyle w:val="Forte"/>
+        </w:rPr>
+        <w:t xml:space="preserve"> arte do jogo?</w:t>
+      </w:r>
+    </w:p>
+    <w:p>
+      <w:r>
+        <w:t>Que tenha recursos s</w:t>
+      </w:r>
+      <w:r>
+        <w:t>onoros e gráficos de qualidade e podem ser terceirizados</w:t>
+      </w:r>
+      <w:r>
+        <w:t>.</w:t>
+      </w:r>
+    </w:p>
+    <w:p/>
+    <w:p>
+      <w:pPr>
+        <w:pStyle w:val="PargrafodaLista"/>
+        <w:numPr>
+          <w:ilvl w:val="0"/>
+          <w:numId w:val="2"/>
+        </w:numPr>
+        <w:rPr>
+          <w:rStyle w:val="Forte"/>
+        </w:rPr>
+      </w:pPr>
+      <w:r>
+        <w:rPr>
+          <w:rStyle w:val="Forte"/>
+        </w:rPr>
+        <w:t>Como deve ser o personagem do jogador?</w:t>
+      </w:r>
+    </w:p>
+    <w:p>
+      <w:r>
+        <w:t xml:space="preserve">O personagem do jogador deve ser uma nave. </w:t>
+      </w:r>
+    </w:p>
+    <w:p/>
+    <w:p>
+      <w:pPr>
+        <w:pStyle w:val="PargrafodaLista"/>
+        <w:numPr>
+          <w:ilvl w:val="0"/>
+          <w:numId w:val="2"/>
+        </w:numPr>
+        <w:rPr>
+          <w:rStyle w:val="Forte"/>
+        </w:rPr>
+      </w:pPr>
+      <w:r>
+        <w:rPr>
+          <w:rStyle w:val="Forte"/>
+        </w:rPr>
+        <w:t>Quais são os comandos que o jogador pode dar?</w:t>
+      </w:r>
+    </w:p>
+    <w:p>
+      <w:r>
+        <w:t>Disparar laser</w:t>
+      </w:r>
+      <w:r>
+        <w:t xml:space="preserve">s utilizando a tecla </w:t>
+      </w:r>
+      <w:r>
+        <w:t>Z, se movimentar usando as setas do teclado, em duas velocidades, normal e lenta c</w:t>
+      </w:r>
+      <w:r>
+        <w:t xml:space="preserve">ombinando as setas com a </w:t>
+      </w:r>
+      <w:proofErr w:type="gramStart"/>
+      <w:r>
+        <w:t>tecla</w:t>
+      </w:r>
+      <w:proofErr w:type="gramEnd"/>
+      <w:r>
+        <w:t xml:space="preserve"> </w:t>
+      </w:r>
+      <w:r>
+        <w:rPr>
+          <w:i/>
+        </w:rPr>
+        <w:t>Shift</w:t>
+      </w:r>
+      <w:r>
+        <w:t xml:space="preserve"> para a velocidade lenta, e em qualquer direção sem sair da tela do jogo.</w:t>
+      </w:r>
+    </w:p>
+    <w:p/>
+    <w:p>
+      <w:pPr>
+        <w:pStyle w:val="PargrafodaLista"/>
+        <w:numPr>
+          <w:ilvl w:val="0"/>
+          <w:numId w:val="2"/>
+        </w:numPr>
+        <w:rPr>
+          <w:rStyle w:val="Forte"/>
+        </w:rPr>
+      </w:pPr>
+      <w:r>
+        <w:rPr>
+          <w:rStyle w:val="Forte"/>
+        </w:rPr>
+        <w:t>Como deve ser a tela inicial do jogo?</w:t>
+      </w:r>
+    </w:p>
+    <w:p>
+      <w:r>
+        <w:t>A tela in</w:t>
+      </w:r>
+      <w:r>
+        <w:t xml:space="preserve">icial deve conter duas opções, </w:t>
+      </w:r>
+      <w:r>
+        <w:rPr>
+          <w:i/>
+          <w:iCs/>
+        </w:rPr>
+        <w:t>Arcade</w:t>
+      </w:r>
+      <w:r>
+        <w:t xml:space="preserve">, </w:t>
+      </w:r>
+      <w:r>
+        <w:t>in</w:t>
+      </w:r>
+      <w:r>
+        <w:t>iciar uma partida sem objetivos, e tutorial, explicando como jogar</w:t>
+      </w:r>
+      <w:r>
+        <w:t>.</w:t>
+      </w:r>
+    </w:p>
+    <w:p/>
+    <w:p>
+      <w:pPr>
+        <w:pStyle w:val="PargrafodaLista"/>
+        <w:numPr>
+          <w:ilvl w:val="0"/>
+          <w:numId w:val="2"/>
+        </w:numPr>
+        <w:rPr>
+          <w:rStyle w:val="Forte"/>
+        </w:rPr>
+      </w:pPr>
+      <w:r>
+        <w:rPr>
+          <w:rStyle w:val="Forte"/>
+        </w:rPr>
+        <w:t>Como devem ser os inimigos?</w:t>
+      </w:r>
+    </w:p>
+    <w:p>
+      <w:r>
+        <w:t>Inimigos, quantidades e tipos ficam a cargo dos desenvolvedores desde que estejam relacionados ao tema espaço.</w:t>
+      </w:r>
+    </w:p>
+    <w:p/>
+    <w:p/>
+    <w:p>
+      <w:pPr>
+        <w:pStyle w:val="PargrafodaLista"/>
+        <w:numPr>
+          <w:ilvl w:val="0"/>
+          <w:numId w:val="2"/>
+        </w:numPr>
+        <w:rPr>
+          <w:rStyle w:val="Forte"/>
+        </w:rPr>
+      </w:pPr>
+      <w:r>
+        <w:rPr>
+          <w:rStyle w:val="Forte"/>
+        </w:rPr>
+        <w:lastRenderedPageBreak/>
+        <w:t>O que acontece quando se atinge um inimigo?</w:t>
+      </w:r>
+    </w:p>
+    <w:p>
+      <w:r>
+        <w:t>Ao atingir um inimigo, devem surgir itens em seu lugar.</w:t>
+      </w:r>
+    </w:p>
+    <w:p/>
+    <w:p>
+      <w:pPr>
+        <w:pStyle w:val="PargrafodaLista"/>
+        <w:numPr>
+          <w:ilvl w:val="0"/>
+          <w:numId w:val="2"/>
+        </w:numPr>
+        <w:rPr>
+          <w:rStyle w:val="Forte"/>
+        </w:rPr>
+      </w:pPr>
+      <w:r>
+        <w:rPr>
+          <w:rStyle w:val="Forte"/>
+        </w:rPr>
+        <w:t>O que os itens devem fazer?</w:t>
+      </w:r>
+    </w:p>
+    <w:p>
+      <w:r>
+        <w:t>Devem existir três tipos de itens que valem ponto, estes podem valer 50, 150 ou 300 pontos, item multiplicador que deve incrementar o multiplicador do jogador, e o item de vida extra que incrementa o contador de vidas e este deve ser muito raro.</w:t>
+      </w:r>
+    </w:p>
+    <w:p/>
+    <w:p>
+      <w:pPr>
+        <w:pStyle w:val="PargrafodaLista"/>
+        <w:numPr>
+          <w:ilvl w:val="0"/>
+          <w:numId w:val="2"/>
+        </w:numPr>
+        <w:rPr>
+          <w:rStyle w:val="Forte"/>
+        </w:rPr>
+      </w:pPr>
+      <w:r>
+        <w:rPr>
+          <w:rStyle w:val="Forte"/>
+        </w:rPr>
+        <w:t>O que deve conter na tela do jogo?</w:t>
+      </w:r>
+    </w:p>
+    <w:p>
+      <w:r>
+        <w:t>Contador de vidas do jogador, contador de multiplicadores e contador de pontos.</w:t>
+      </w:r>
+    </w:p>
+    <w:p/>
+    <w:p>
+      <w:pPr>
+        <w:pStyle w:val="PargrafodaLista"/>
+        <w:numPr>
+          <w:ilvl w:val="0"/>
+          <w:numId w:val="2"/>
+        </w:numPr>
+        <w:rPr>
+          <w:rStyle w:val="Forte"/>
+        </w:rPr>
+      </w:pPr>
+      <w:r>
+        <w:rPr>
+          <w:rStyle w:val="Forte"/>
+        </w:rPr>
+        <w:t>Como funcionam as vidas do jogador?</w:t>
+      </w:r>
+    </w:p>
+    <w:p>
+      <w:r>
+        <w:t>As vidas do jogador inicialmente devem ser três, e a cada vez que a nave do jogador for atingida deve ser decrementada uma vida.</w:t>
+      </w:r>
+    </w:p>
+    <w:p/>
+    <w:p>
+      <w:pPr>
+        <w:pStyle w:val="PargrafodaLista"/>
+        <w:numPr>
+          <w:ilvl w:val="0"/>
+          <w:numId w:val="2"/>
+        </w:numPr>
+        <w:rPr>
+          <w:rStyle w:val="Forte"/>
+        </w:rPr>
+      </w:pPr>
+      <w:r>
+        <w:rPr>
+          <w:rStyle w:val="Forte"/>
+        </w:rPr>
+        <w:t>Como funciona o contador de multiplicadores?</w:t>
+      </w:r>
+    </w:p>
+    <w:p>
+      <w:r>
+        <w:t>Ele irá multiplicar os pontos obtidos a partir de coletas de pontos ou derrotando inimigos, deve funcionar da seguinte forma, toda vez que a nave coletar um ponto ou atingir um inimigo o valor equivalente em pontos do inimigo ou ponto deve ser multiplicado pelo multiplicador e somado a pontuação, por exemplo, o jogador atinge um inimigo de 50 pontos, e tem um mult</w:t>
+      </w:r>
+      <w:r>
+        <w:t xml:space="preserve">iplicador </w:t>
+      </w:r>
+      <w:proofErr w:type="gramStart"/>
+      <w:r>
+        <w:t>de</w:t>
+      </w:r>
+      <w:proofErr w:type="gramEnd"/>
+      <w:r>
+        <w:t xml:space="preserve"> </w:t>
+      </w:r>
+      <w:proofErr w:type="gramStart"/>
+      <w:r>
+        <w:t>cinco</w:t>
+      </w:r>
+      <w:proofErr w:type="gramEnd"/>
+      <w:r>
+        <w:t>, o valor de 250, ou seja, 50 vezes 5,</w:t>
+      </w:r>
+      <w:r>
+        <w:t xml:space="preserve"> pontos será somado a pontuação.</w:t>
+      </w:r>
+    </w:p>
+    <w:p/>
+    <w:p>
+      <w:pPr>
+        <w:pStyle w:val="PargrafodaLista"/>
+        <w:numPr>
+          <w:ilvl w:val="0"/>
+          <w:numId w:val="2"/>
+        </w:numPr>
+        <w:rPr>
+          <w:rStyle w:val="Forte"/>
+        </w:rPr>
+      </w:pPr>
+      <w:r>
+        <w:rPr>
+          <w:rStyle w:val="Forte"/>
+        </w:rPr>
+        <w:t>Como funciona o contador de pontos?</w:t>
+      </w:r>
+    </w:p>
+    <w:p>
+      <w:r>
+        <w:t>Ele deve armazenar a pontuação obtida do jogador</w:t>
+      </w:r>
+      <w:r>
+        <w:t>.</w:t>
+      </w:r>
+    </w:p>
+    <w:p/>
+    <w:p>
+      <w:pPr>
+        <w:pStyle w:val="PargrafodaLista"/>
+        <w:numPr>
+          <w:ilvl w:val="0"/>
+          <w:numId w:val="2"/>
+        </w:numPr>
+        <w:rPr>
+          <w:rStyle w:val="Forte"/>
+        </w:rPr>
+      </w:pPr>
+      <w:r>
+        <w:rPr>
+          <w:rStyle w:val="Forte"/>
+        </w:rPr>
+        <w:t>O que deve acontecer quando o jogador perde uma vida?</w:t>
+      </w:r>
+    </w:p>
+    <w:p>
+      <w:r>
+        <w:t>Ter uma tela de continuar, que deve ser exibida toda vez que a nave do jogador for atingida e o jogador ainda tiver vidas re</w:t>
+      </w:r>
+      <w:r>
+        <w:t xml:space="preserve">stantes, deve ter duas opções, </w:t>
+      </w:r>
+      <w:r>
+        <w:t>sim</w:t>
+      </w:r>
+      <w:r>
+        <w:t>, continuar jogando, e não, fim de jogo</w:t>
+      </w:r>
+      <w:r>
+        <w:t>.</w:t>
+      </w:r>
+    </w:p>
+    <w:p/>
+    <w:p>
+      <w:pPr>
+        <w:pStyle w:val="PargrafodaLista"/>
+        <w:numPr>
+          <w:ilvl w:val="0"/>
+          <w:numId w:val="2"/>
+        </w:numPr>
+        <w:rPr>
+          <w:rStyle w:val="Forte"/>
+        </w:rPr>
+      </w:pPr>
+      <w:r>
+        <w:rPr>
+          <w:rStyle w:val="Forte"/>
+        </w:rPr>
+        <w:lastRenderedPageBreak/>
+        <w:t>O que deve acontecer quando o jogador perde todas as vidas?</w:t>
+      </w:r>
+    </w:p>
+    <w:p>
+      <w:r>
+        <w:t xml:space="preserve">Ter uma tela de fim de jogo, quando o jogador não tiver mais vidas restantes e for atingido ou se na tela de continuar o jogador decidir não continuar jogando, a tela de fim de jogo deve ser exibida, está deve conter as seguintes opções: Novo Jogo, que deve iniciar uma nova partida, e voltar </w:t>
+      </w:r>
+      <w:proofErr w:type="gramStart"/>
+      <w:r>
+        <w:t>a</w:t>
+      </w:r>
+      <w:proofErr w:type="gramEnd"/>
+      <w:r>
+        <w:t xml:space="preserve"> Tela Inicial que volta para a tela de início.</w:t>
+      </w:r>
+    </w:p>
+    <w:p/>
+    <w:p>
+      <w:pPr>
+        <w:pStyle w:val="PargrafodaLista"/>
+        <w:numPr>
+          <w:ilvl w:val="0"/>
+          <w:numId w:val="2"/>
+        </w:numPr>
+        <w:rPr>
+          <w:rStyle w:val="Forte"/>
+        </w:rPr>
+      </w:pPr>
+      <w:r>
+        <w:rPr>
+          <w:rStyle w:val="Forte"/>
+        </w:rPr>
+        <w:t>O jogo deve ter uma tela de pausa?</w:t>
+      </w:r>
+    </w:p>
+    <w:p>
+      <w:r>
+        <w:t>Sim e deve ser exibida ou escondida quand</w:t>
+      </w:r>
+      <w:r>
+        <w:t>o o jogador pressionar a tecla P</w:t>
+      </w:r>
+      <w:r>
+        <w:t>.</w:t>
+      </w:r>
+    </w:p>
+    <w:p/>
+    <w:p>
+      <w:pPr>
+        <w:pStyle w:val="PargrafodaLista"/>
+        <w:numPr>
+          <w:ilvl w:val="0"/>
+          <w:numId w:val="2"/>
+        </w:numPr>
+        <w:rPr>
+          <w:rStyle w:val="Forte"/>
+        </w:rPr>
+      </w:pPr>
       <w:bookmarkStart w:id="0" w:name="_GoBack"/>
       <w:bookmarkEnd w:id="0"/>
-      <w:r>
-        <w:t>alquer um pode jogar, em pouco tempo, ou seja, partidas rápidas e sem compromisso.</w:t>
-      </w:r>
-    </w:p>
-    <w:p/>
-    <w:p>
-      <w:pPr>
-        <w:rPr>
-          <w:rStyle w:val="Forte"/>
-        </w:rPr>
-      </w:pPr>
-      <w:r>
-        <w:rPr>
-          <w:rStyle w:val="Forte"/>
-        </w:rPr>
-        <w:t>Como o jogo deve ser basicamente?</w:t>
-      </w:r>
-    </w:p>
-    <w:p>
-      <w:r>
-        <w:t>Ser de rolagem vert</w:t>
-      </w:r>
-      <w:r>
-        <w:t xml:space="preserve">ical, ao estilo do antigo jogo </w:t>
-      </w:r>
-      <w:r>
-        <w:rPr>
-          <w:i/>
-        </w:rPr>
-        <w:t xml:space="preserve">Space </w:t>
-      </w:r>
-      <w:proofErr w:type="spellStart"/>
-      <w:r>
-        <w:rPr>
-          <w:i/>
-        </w:rPr>
-        <w:t>Invaders</w:t>
-      </w:r>
-      <w:proofErr w:type="spellEnd"/>
-      <w:r>
-        <w:t>.</w:t>
-      </w:r>
-    </w:p>
-    <w:p/>
-    <w:p>
-      <w:pPr>
-        <w:rPr>
-          <w:rStyle w:val="Forte"/>
-        </w:rPr>
-      </w:pPr>
-      <w:r>
-        <w:rPr>
-          <w:rStyle w:val="Forte"/>
-        </w:rPr>
-        <w:t xml:space="preserve">O que se espera relacionado </w:t>
-      </w:r>
-      <w:proofErr w:type="gramStart"/>
-      <w:r>
-        <w:rPr>
-          <w:rStyle w:val="Forte"/>
-        </w:rPr>
-        <w:t>a</w:t>
-      </w:r>
-      <w:proofErr w:type="gramEnd"/>
-      <w:r>
-        <w:rPr>
-          <w:rStyle w:val="Forte"/>
-        </w:rPr>
-        <w:t xml:space="preserve"> arte do jogo?</w:t>
-      </w:r>
-    </w:p>
-    <w:p>
-      <w:r>
-        <w:t>Que tenha recursos s</w:t>
-      </w:r>
-      <w:r>
-        <w:t>onoros e gráficos de qualidade e podem ser terceirizados</w:t>
-      </w:r>
-      <w:r>
-        <w:t>.</w:t>
-      </w:r>
-    </w:p>
-    <w:p/>
-    <w:p>
-      <w:pPr>
-        <w:rPr>
-          <w:rStyle w:val="Forte"/>
-        </w:rPr>
-      </w:pPr>
-      <w:r>
-        <w:rPr>
-          <w:rStyle w:val="Forte"/>
-        </w:rPr>
-        <w:t>Como deve ser o personagem do jogador?</w:t>
-      </w:r>
-    </w:p>
-    <w:p>
-      <w:r>
-        <w:t xml:space="preserve">O personagem do jogador deve ser uma nave. </w:t>
-      </w:r>
-    </w:p>
-    <w:p/>
-    <w:p>
-      <w:pPr>
-        <w:rPr>
-          <w:rStyle w:val="Forte"/>
-        </w:rPr>
-      </w:pPr>
-      <w:r>
-        <w:rPr>
-          <w:rStyle w:val="Forte"/>
-        </w:rPr>
-        <w:t>Quais são os comandos que o jogador pode dar?</w:t>
-      </w:r>
-    </w:p>
-    <w:p>
-      <w:r>
-        <w:t>Disparar laser</w:t>
-      </w:r>
-      <w:r>
-        <w:t xml:space="preserve">s utilizando a tecla </w:t>
-      </w:r>
-      <w:r>
-        <w:t>Z, se movimentar usando as setas do teclado, em duas velocidades, normal e lenta c</w:t>
-      </w:r>
-      <w:r>
-        <w:t xml:space="preserve">ombinando as setas com a tecla </w:t>
-      </w:r>
-      <w:r>
-        <w:rPr>
-          <w:i/>
-        </w:rPr>
-        <w:t>Shift</w:t>
-      </w:r>
-      <w:r>
-        <w:t xml:space="preserve"> para a velocidade lenta, e em qualquer direção sem sair da tela do jogo.</w:t>
-      </w:r>
-    </w:p>
-    <w:p/>
-    <w:p>
-      <w:pPr>
-        <w:rPr>
-          <w:rStyle w:val="Forte"/>
-        </w:rPr>
-      </w:pPr>
-      <w:r>
-        <w:rPr>
-          <w:rStyle w:val="Forte"/>
-        </w:rPr>
-        <w:t>Como deve ser a tela inicial do jogo?</w:t>
-      </w:r>
-    </w:p>
-    <w:p>
-      <w:r>
-        <w:t>A tela in</w:t>
-      </w:r>
-      <w:r>
-        <w:t xml:space="preserve">icial deve conter </w:t>
-      </w:r>
-      <w:r>
-        <w:t>duas</w:t>
-      </w:r>
-      <w:r>
-        <w:t xml:space="preserve"> opções, </w:t>
-      </w:r>
-      <w:r>
-        <w:rPr>
-          <w:i/>
-          <w:iCs/>
-        </w:rPr>
-        <w:t>Arcade</w:t>
-      </w:r>
-      <w:r>
-        <w:t xml:space="preserve">, </w:t>
-      </w:r>
-      <w:r>
-        <w:t>in</w:t>
-      </w:r>
-      <w:r>
-        <w:t>iciar uma partida sem objetivos, e tutorial, explicando como jogar</w:t>
-      </w:r>
-      <w:r>
-        <w:t>.</w:t>
-      </w:r>
-    </w:p>
-    <w:p/>
-    <w:p>
-      <w:pPr>
-        <w:rPr>
-          <w:rStyle w:val="Forte"/>
-        </w:rPr>
-      </w:pPr>
-      <w:r>
-        <w:rPr>
-          <w:rStyle w:val="Forte"/>
-        </w:rPr>
-        <w:t>Como devem ser os inimigos?</w:t>
-      </w:r>
-    </w:p>
-    <w:p>
-      <w:r>
-        <w:t>Inimigos, quantidades e tipos ficam a cargo dos desenvolvedores desde que estejam relacionados ao tema espaço.</w:t>
-      </w:r>
-    </w:p>
-    <w:p/>
-    <w:p>
-      <w:pPr>
-        <w:rPr>
-          <w:rStyle w:val="Forte"/>
-        </w:rPr>
-      </w:pPr>
-      <w:r>
-        <w:rPr>
-          <w:rStyle w:val="Forte"/>
-        </w:rPr>
-        <w:t>O que acontece quando se atinge um inimigo?</w:t>
-      </w:r>
-    </w:p>
-    <w:p>
-      <w:r>
-        <w:t>Ao atingir um inimigo, devem surgir itens em seu lugar.</w:t>
-      </w:r>
-    </w:p>
-    <w:p>
-      <w:pPr>
-        <w:rPr>
-          <w:rStyle w:val="Forte"/>
-        </w:rPr>
-      </w:pPr>
-      <w:r>
-        <w:rPr>
-          <w:rStyle w:val="Forte"/>
-        </w:rPr>
-        <w:lastRenderedPageBreak/>
-        <w:t>O que os itens devem fazer?</w:t>
-      </w:r>
-    </w:p>
-    <w:p>
-      <w:r>
-        <w:t>Devem existir três tipos de itens que valem ponto, estes podem valer 50, 150 ou 300 pontos, item multiplicador que deve incrementar o multiplicador do jogador, e o item de vida extra que incrementa o contador de vidas e este deve ser muito raro.</w:t>
-      </w:r>
-    </w:p>
-    <w:p/>
-    <w:p>
-      <w:pPr>
-        <w:rPr>
-          <w:rStyle w:val="Forte"/>
-        </w:rPr>
-      </w:pPr>
-      <w:r>
-        <w:rPr>
-          <w:rStyle w:val="Forte"/>
-        </w:rPr>
-        <w:t>O que deve conter na tela do jogo?</w:t>
-      </w:r>
-    </w:p>
-    <w:p>
-      <w:r>
-        <w:t>Contador de vidas do jogador, contador de multiplicadores e contador de pontos.</w:t>
-      </w:r>
-    </w:p>
-    <w:p/>
-    <w:p>
-      <w:pPr>
-        <w:rPr>
-          <w:rStyle w:val="Forte"/>
-        </w:rPr>
-      </w:pPr>
-      <w:r>
-        <w:rPr>
-          <w:rStyle w:val="Forte"/>
-        </w:rPr>
-        <w:t>Como funcionam as vidas do jogador?</w:t>
-      </w:r>
-    </w:p>
-    <w:p>
-      <w:r>
-        <w:t>As vidas do jogador inicialmente devem ser três, e a cada vez que a nave do jogador for atingida deve ser decrementada uma vida.</w:t>
-      </w:r>
-    </w:p>
-    <w:p/>
-    <w:p>
-      <w:pPr>
-        <w:rPr>
-          <w:rStyle w:val="Forte"/>
-        </w:rPr>
-      </w:pPr>
-      <w:r>
-        <w:rPr>
-          <w:rStyle w:val="Forte"/>
-        </w:rPr>
-        <w:t>Como funciona o contador de multiplicadores?</w:t>
-      </w:r>
-    </w:p>
-    <w:p>
-      <w:r>
-        <w:t>Ele irá multiplicar os pontos obtidos a partir de coletas de pontos ou derrotando inimigos, deve funcionar da seguinte forma, toda vez que a nave coletar um ponto ou atingir um inimigo o valor equivalente em pontos do inimigo ou ponto deve ser multiplicado pelo multiplicador e somado a pontuação, por exemplo, o jogador atinge um inimigo de 50 pontos, e tem um mult</w:t>
-      </w:r>
-      <w:r>
-        <w:t xml:space="preserve">iplicador de cinco, o valor de 250, ou seja, 50 vezes </w:t>
-      </w:r>
-      <w:proofErr w:type="gramStart"/>
-      <w:r>
-        <w:t>5</w:t>
-      </w:r>
-      <w:proofErr w:type="gramEnd"/>
-      <w:r>
-        <w:t>,</w:t>
-      </w:r>
-      <w:r>
-        <w:t xml:space="preserve"> pontos será somado a pontuação.</w:t>
-      </w:r>
-    </w:p>
-    <w:p/>
-    <w:p>
-      <w:pPr>
-        <w:rPr>
-          <w:rStyle w:val="Forte"/>
-        </w:rPr>
-      </w:pPr>
-      <w:r>
-        <w:rPr>
-          <w:rStyle w:val="Forte"/>
-        </w:rPr>
-        <w:t>Como funciona o contador de pontos?</w:t>
-      </w:r>
-    </w:p>
-    <w:p>
-      <w:r>
-        <w:t>Ele deve armazenar a pontuação obtida do jogador</w:t>
-      </w:r>
-      <w:r>
-        <w:t>.</w:t>
-      </w:r>
-    </w:p>
-    <w:p/>
-    <w:p>
-      <w:pPr>
-        <w:rPr>
-          <w:rStyle w:val="Forte"/>
-        </w:rPr>
-      </w:pPr>
-      <w:r>
-        <w:rPr>
-          <w:rStyle w:val="Forte"/>
-        </w:rPr>
-        <w:t>O que deve acontecer quando o jogador perde uma vida?</w:t>
-      </w:r>
-    </w:p>
-    <w:p>
-      <w:r>
-        <w:t>Ter uma tela de continuar, que deve ser exibida toda vez que a nave do jogador for atingida e o jogador ainda tiver vidas re</w:t>
-      </w:r>
-      <w:r>
-        <w:t xml:space="preserve">stantes, deve ter duas opções, </w:t>
-      </w:r>
-      <w:r>
-        <w:t>sim</w:t>
-      </w:r>
-      <w:r>
-        <w:t>, continuar jogando, e não, fim de jogo</w:t>
-      </w:r>
-      <w:r>
-        <w:t>.</w:t>
-      </w:r>
-    </w:p>
-    <w:p/>
-    <w:p>
-      <w:pPr>
-        <w:rPr>
-          <w:rStyle w:val="Forte"/>
-        </w:rPr>
-      </w:pPr>
-      <w:r>
-        <w:rPr>
-          <w:rStyle w:val="Forte"/>
-        </w:rPr>
-        <w:t>O que deve acontecer quando o jogador perde todas as vidas?</w:t>
-      </w:r>
-    </w:p>
-    <w:p>
-      <w:r>
-        <w:t xml:space="preserve">Ter uma tela de fim de jogo, quando o jogador não tiver mais vidas restantes e for atingido ou se na tela de continuar o jogador decidir não continuar jogando, a tela de fim de jogo deve ser exibida, está deve conter as </w:t>
-      </w:r>
-      <w:r>
-        <w:lastRenderedPageBreak/>
-        <w:t>seguintes opções: Novo Jogo, que deve iniciar uma nova partida, e voltar a Tela Inicial que volta para a tela de início.</w:t>
-      </w:r>
-    </w:p>
-    <w:p/>
-    <w:p>
-      <w:pPr>
-        <w:rPr>
-          <w:rStyle w:val="Forte"/>
-        </w:rPr>
-      </w:pPr>
-      <w:r>
-        <w:rPr>
-          <w:rStyle w:val="Forte"/>
-        </w:rPr>
-        <w:t>O jogo deve ter uma tela de pausa?</w:t>
-      </w:r>
-    </w:p>
-    <w:p>
-      <w:r>
-        <w:t>Sim e deve ser exibida ou escondida quand</w:t>
-      </w:r>
-      <w:r>
-        <w:t>o o jogador pressionar a tecla P</w:t>
-      </w:r>
-      <w:r>
-        <w:t>.</w:t>
-      </w:r>
-    </w:p>
-    <w:p/>
-    <w:p>
-      <w:pPr>
-        <w:rPr>
-          <w:rStyle w:val="Forte"/>
-        </w:rPr>
-      </w:pPr>
       <w:r>
         <w:rPr>
           <w:rStyle w:val="Forte"/>
@@ -551,6 +645,119 @@
 <file path=word/numbering.xml><?xml version="1.0" encoding="utf-8"?>
 <w:numbering xmlns:wpc="http://schemas.microsoft.com/office/word/2010/wordprocessingCanvas" xmlns:mc="http://schemas.openxmlformats.org/markup-compatibility/2006" xmlns:o="urn:schemas-microsoft-com:office:office" xmlns:r="http://schemas.openxmlformats.org/officeDocument/2006/relationships" xmlns:m="http://schemas.openxmlformats.org/officeDocument/2006/math" xmlns:v="urn:schemas-microsoft-com:vml" xmlns:wp14="http://schemas.microsoft.com/office/word/2010/wordprocessingDrawing" xmlns:wp="http://schemas.openxmlformats.org/drawingml/2006/wordprocessingDrawing" xmlns:w10="urn:schemas-microsoft-com:office:word" xmlns:w="http://schemas.openxmlformats.org/wordprocessingml/2006/main" xmlns:w14="http://schemas.microsoft.com/office/word/2010/wordml" xmlns:wpg="http://schemas.microsoft.com/office/word/2010/wordprocessingGroup" xmlns:wpi="http://schemas.microsoft.com/office/word/2010/wordprocessingInk" xmlns:wne="http://schemas.microsoft.com/office/word/2006/wordml" xmlns:wps="http://schemas.microsoft.com/office/word/2010/wordprocessingShape" mc:Ignorable="w14 wp14">
   <w:abstractNum w:abstractNumId="0">
+    <w:nsid w:val="43124550"/>
+    <w:multiLevelType w:val="hybridMultilevel"/>
+    <w:tmpl w:val="89EA74F8"/>
+    <w:lvl w:ilvl="0" w:tplc="04160001">
+      <w:start w:val="1"/>
+      <w:numFmt w:val="bullet"/>
+      <w:lvlText w:val=""/>
+      <w:lvlJc w:val="left"/>
+      <w:pPr>
+        <w:ind w:left="1429" w:hanging="360"/>
+      </w:pPr>
+      <w:rPr>
+        <w:rFonts w:ascii="Symbol" w:hAnsi="Symbol" w:hint="default"/>
+      </w:rPr>
+    </w:lvl>
+    <w:lvl w:ilvl="1" w:tplc="04160003" w:tentative="1">
+      <w:start w:val="1"/>
+      <w:numFmt w:val="bullet"/>
+      <w:lvlText w:val="o"/>
+      <w:lvlJc w:val="left"/>
+      <w:pPr>
+        <w:ind w:left="2149" w:hanging="360"/>
+      </w:pPr>
+      <w:rPr>
+        <w:rFonts w:ascii="Courier New" w:hAnsi="Courier New" w:cs="Courier New" w:hint="default"/>
+      </w:rPr>
+    </w:lvl>
+    <w:lvl w:ilvl="2" w:tplc="04160005" w:tentative="1">
+      <w:start w:val="1"/>
+      <w:numFmt w:val="bullet"/>
+      <w:lvlText w:val=""/>
+      <w:lvlJc w:val="left"/>
+      <w:pPr>
+        <w:ind w:left="2869" w:hanging="360"/>
+      </w:pPr>
+      <w:rPr>
+        <w:rFonts w:ascii="Wingdings" w:hAnsi="Wingdings" w:hint="default"/>
+      </w:rPr>
+    </w:lvl>
+    <w:lvl w:ilvl="3" w:tplc="04160001" w:tentative="1">
+      <w:start w:val="1"/>
+      <w:numFmt w:val="bullet"/>
+      <w:lvlText w:val=""/>
+      <w:lvlJc w:val="left"/>
+      <w:pPr>
+        <w:ind w:left="3589" w:hanging="360"/>
+      </w:pPr>
+      <w:rPr>
+        <w:rFonts w:ascii="Symbol" w:hAnsi="Symbol" w:hint="default"/>
+      </w:rPr>
+    </w:lvl>
+    <w:lvl w:ilvl="4" w:tplc="04160003" w:tentative="1">
+      <w:start w:val="1"/>
+      <w:numFmt w:val="bullet"/>
+      <w:lvlText w:val="o"/>
+      <w:lvlJc w:val="left"/>
+      <w:pPr>
+        <w:ind w:left="4309" w:hanging="360"/>
+      </w:pPr>
+      <w:rPr>
+        <w:rFonts w:ascii="Courier New" w:hAnsi="Courier New" w:cs="Courier New" w:hint="default"/>
+      </w:rPr>
+    </w:lvl>
+    <w:lvl w:ilvl="5" w:tplc="04160005" w:tentative="1">
+      <w:start w:val="1"/>
+      <w:numFmt w:val="bullet"/>
+      <w:lvlText w:val=""/>
+      <w:lvlJc w:val="left"/>
+      <w:pPr>
+        <w:ind w:left="5029" w:hanging="360"/>
+      </w:pPr>
+      <w:rPr>
+        <w:rFonts w:ascii="Wingdings" w:hAnsi="Wingdings" w:hint="default"/>
+      </w:rPr>
+    </w:lvl>
+    <w:lvl w:ilvl="6" w:tplc="04160001" w:tentative="1">
+      <w:start w:val="1"/>
+      <w:numFmt w:val="bullet"/>
+      <w:lvlText w:val=""/>
+      <w:lvlJc w:val="left"/>
+      <w:pPr>
+        <w:ind w:left="5749" w:hanging="360"/>
+      </w:pPr>
+      <w:rPr>
+        <w:rFonts w:ascii="Symbol" w:hAnsi="Symbol" w:hint="default"/>
+      </w:rPr>
+    </w:lvl>
+    <w:lvl w:ilvl="7" w:tplc="04160003" w:tentative="1">
+      <w:start w:val="1"/>
+      <w:numFmt w:val="bullet"/>
+      <w:lvlText w:val="o"/>
+      <w:lvlJc w:val="left"/>
+      <w:pPr>
+        <w:ind w:left="6469" w:hanging="360"/>
+      </w:pPr>
+      <w:rPr>
+        <w:rFonts w:ascii="Courier New" w:hAnsi="Courier New" w:cs="Courier New" w:hint="default"/>
+      </w:rPr>
+    </w:lvl>
+    <w:lvl w:ilvl="8" w:tplc="04160005" w:tentative="1">
+      <w:start w:val="1"/>
+      <w:numFmt w:val="bullet"/>
+      <w:lvlText w:val=""/>
+      <w:lvlJc w:val="left"/>
+      <w:pPr>
+        <w:ind w:left="7189" w:hanging="360"/>
+      </w:pPr>
+      <w:rPr>
+        <w:rFonts w:ascii="Wingdings" w:hAnsi="Wingdings" w:hint="default"/>
+      </w:rPr>
+    </w:lvl>
+  </w:abstractNum>
+  <w:abstractNum w:abstractNumId="1">
     <w:nsid w:val="6DB336BA"/>
     <w:multiLevelType w:val="hybridMultilevel"/>
     <w:tmpl w:val="DB6C3F58"/>
@@ -641,6 +848,9 @@
     </w:lvl>
   </w:abstractNum>
   <w:num w:numId="1">
+    <w:abstractNumId w:val="1"/>
+  </w:num>
+  <w:num w:numId="2">
     <w:abstractNumId w:val="0"/>
   </w:num>
 </w:numbering>
@@ -894,6 +1104,17 @@
       <w:bCs/>
     </w:rPr>
   </w:style>
+  <w:style w:type="paragraph" w:styleId="PargrafodaLista">
+    <w:name w:val="List Paragraph"/>
+    <w:basedOn w:val="Normal"/>
+    <w:uiPriority w:val="34"/>
+    <w:qFormat/>
+    <w:rsid w:val="00F51A7B"/>
+    <w:pPr>
+      <w:ind w:left="720"/>
+      <w:contextualSpacing/>
+    </w:pPr>
+  </w:style>
 </w:styles>
 </file>
 
@@ -1144,6 +1365,17 @@
       <w:b/>
       <w:bCs/>
     </w:rPr>
+  </w:style>
+  <w:style w:type="paragraph" w:styleId="PargrafodaLista">
+    <w:name w:val="List Paragraph"/>
+    <w:basedOn w:val="Normal"/>
+    <w:uiPriority w:val="34"/>
+    <w:qFormat/>
+    <w:rsid w:val="00F51A7B"/>
+    <w:pPr>
+      <w:ind w:left="720"/>
+      <w:contextualSpacing/>
+    </w:pPr>
   </w:style>
 </w:styles>
 </file>

</xml_diff>